<commit_message>
sequence diagrams added to the word file
</commit_message>
<xml_diff>
--- a/UML-Diagrams/UML-Diagrams.docx
+++ b/UML-Diagrams/UML-Diagrams.docx
@@ -1,10 +1,10 @@
 
 <file path=word/document.xml><?xml version="1.0" encoding="utf-8"?>
-<w:document xmlns:wpc="http://schemas.microsoft.com/office/word/2010/wordprocessingCanvas" xmlns:cx="http://schemas.microsoft.com/office/drawing/2014/chartex" xmlns:cx1="http://schemas.microsoft.com/office/drawing/2015/9/8/chartex" xmlns:mc="http://schemas.openxmlformats.org/markup-compatibility/2006" xmlns:o="urn:schemas-microsoft-com:office:office" xmlns:r="http://schemas.openxmlformats.org/officeDocument/2006/relationships" xmlns:m="http://schemas.openxmlformats.org/officeDocument/2006/math" xmlns:v="urn:schemas-microsoft-com:vml" xmlns:wp14="http://schemas.microsoft.com/office/word/2010/wordprocessingDrawing" xmlns:wp="http://schemas.openxmlformats.org/drawingml/2006/wordprocessingDrawing" xmlns:w10="urn:schemas-microsoft-com:office:word" xmlns:w="http://schemas.openxmlformats.org/wordprocessingml/2006/main" xmlns:w14="http://schemas.microsoft.com/office/word/2010/wordml" xmlns:w15="http://schemas.microsoft.com/office/word/2012/wordml" xmlns:w16se="http://schemas.microsoft.com/office/word/2015/wordml/symex" xmlns:wpg="http://schemas.microsoft.com/office/word/2010/wordprocessingGroup" xmlns:wpi="http://schemas.microsoft.com/office/word/2010/wordprocessingInk" xmlns:wne="http://schemas.microsoft.com/office/word/2006/wordml" xmlns:wps="http://schemas.microsoft.com/office/word/2010/wordprocessingShape" mc:Ignorable="w14 w15 w16se wp14">
+<w:document xmlns:wpc="http://schemas.microsoft.com/office/word/2010/wordprocessingCanvas" xmlns:mc="http://schemas.openxmlformats.org/markup-compatibility/2006" xmlns:o="urn:schemas-microsoft-com:office:office" xmlns:r="http://schemas.openxmlformats.org/officeDocument/2006/relationships" xmlns:m="http://schemas.openxmlformats.org/officeDocument/2006/math" xmlns:v="urn:schemas-microsoft-com:vml" xmlns:wp14="http://schemas.microsoft.com/office/word/2010/wordprocessingDrawing" xmlns:wp="http://schemas.openxmlformats.org/drawingml/2006/wordprocessingDrawing" xmlns:w10="urn:schemas-microsoft-com:office:word" xmlns:w="http://schemas.openxmlformats.org/wordprocessingml/2006/main" xmlns:w14="http://schemas.microsoft.com/office/word/2010/wordml" xmlns:w15="http://schemas.microsoft.com/office/word/2012/wordml" xmlns:wpg="http://schemas.microsoft.com/office/word/2010/wordprocessingGroup" xmlns:wpi="http://schemas.microsoft.com/office/word/2010/wordprocessingInk" xmlns:wne="http://schemas.microsoft.com/office/word/2006/wordml" xmlns:wps="http://schemas.microsoft.com/office/word/2010/wordprocessingShape" mc:Ignorable="w14 w15 wp14">
   <w:body>
     <w:p>
       <w:pPr>
-        <w:pStyle w:val="Tittel"/>
+        <w:pStyle w:val="Title"/>
         <w:spacing w:line="360" w:lineRule="auto"/>
       </w:pPr>
       <w:r>
@@ -16,7 +16,7 @@
     </w:p>
     <w:p>
       <w:pPr>
-        <w:pStyle w:val="Overskrift1"/>
+        <w:pStyle w:val="Heading1"/>
         <w:spacing w:line="360" w:lineRule="auto"/>
       </w:pPr>
       <w:r>
@@ -28,7 +28,7 @@
     </w:p>
     <w:p>
       <w:pPr>
-        <w:pStyle w:val="Overskrift2"/>
+        <w:pStyle w:val="Heading2"/>
       </w:pPr>
       <w:r>
         <w:t>Use case actors</w:t>
@@ -36,7 +36,7 @@
     </w:p>
     <w:p>
       <w:pPr>
-        <w:pStyle w:val="Listeavsnitt"/>
+        <w:pStyle w:val="ListParagraph"/>
         <w:numPr>
           <w:ilvl w:val="0"/>
           <w:numId w:val="3"/>
@@ -49,7 +49,7 @@
     </w:p>
     <w:p>
       <w:pPr>
-        <w:pStyle w:val="Listeavsnitt"/>
+        <w:pStyle w:val="ListParagraph"/>
         <w:numPr>
           <w:ilvl w:val="0"/>
           <w:numId w:val="3"/>
@@ -62,7 +62,7 @@
     </w:p>
     <w:p>
       <w:pPr>
-        <w:pStyle w:val="Listeavsnitt"/>
+        <w:pStyle w:val="ListParagraph"/>
         <w:numPr>
           <w:ilvl w:val="0"/>
           <w:numId w:val="3"/>
@@ -78,12 +78,11 @@
     </w:p>
     <w:p>
       <w:pPr>
-        <w:pStyle w:val="Overskrift2"/>
+        <w:pStyle w:val="Heading2"/>
       </w:pPr>
       <w:r>
         <w:rPr>
           <w:noProof/>
-          <w:lang w:val="nb-NO" w:eastAsia="nb-NO"/>
         </w:rPr>
         <w:drawing>
           <wp:anchor distT="0" distB="0" distL="114300" distR="114300" simplePos="0" relativeHeight="251658240" behindDoc="0" locked="0" layoutInCell="1" allowOverlap="1" wp14:anchorId="4D38C9FD" wp14:editId="16A9C4A2">
@@ -109,7 +108,7 @@
                     <pic:cNvPicPr/>
                   </pic:nvPicPr>
                   <pic:blipFill>
-                    <a:blip r:embed="rId5">
+                    <a:blip r:embed="rId7">
                       <a:extLst>
                         <a:ext uri="{28A0092B-C50C-407E-A947-70E740481C1C}">
                           <a14:useLocalDpi xmlns:a14="http://schemas.microsoft.com/office/drawing/2010/main" val="0"/>
@@ -172,7 +171,7 @@
     </w:p>
     <w:p>
       <w:pPr>
-        <w:pStyle w:val="Overskrift2"/>
+        <w:pStyle w:val="Heading2"/>
       </w:pPr>
       <w:r>
         <w:lastRenderedPageBreak/>
@@ -4282,7 +4281,7 @@
     <w:p/>
     <w:p>
       <w:pPr>
-        <w:pStyle w:val="Overskrift2"/>
+        <w:pStyle w:val="Heading2"/>
       </w:pPr>
       <w:r>
         <w:lastRenderedPageBreak/>
@@ -4333,7 +4332,6 @@
           <w:i/>
           <w:noProof/>
           <w:sz w:val="22"/>
-          <w:lang w:val="nb-NO" w:eastAsia="nb-NO"/>
         </w:rPr>
         <w:drawing>
           <wp:anchor distT="0" distB="0" distL="114300" distR="114300" simplePos="0" relativeHeight="251659264" behindDoc="0" locked="0" layoutInCell="1" allowOverlap="1" wp14:anchorId="5CFBE018" wp14:editId="45D0ECDC">
@@ -4359,7 +4357,7 @@
                     <pic:cNvPicPr/>
                   </pic:nvPicPr>
                   <pic:blipFill>
-                    <a:blip r:embed="rId6">
+                    <a:blip r:embed="rId8">
                       <a:extLst>
                         <a:ext uri="{28A0092B-C50C-407E-A947-70E740481C1C}">
                           <a14:useLocalDpi xmlns:a14="http://schemas.microsoft.com/office/drawing/2010/main" val="0"/>
@@ -4398,13 +4396,12 @@
     </w:p>
     <w:p>
       <w:pPr>
-        <w:pStyle w:val="Overskrift1"/>
+        <w:pStyle w:val="Heading1"/>
         <w:spacing w:line="360" w:lineRule="auto"/>
       </w:pPr>
       <w:r>
         <w:rPr>
           <w:noProof/>
-          <w:lang w:val="nb-NO" w:eastAsia="nb-NO"/>
         </w:rPr>
         <w:lastRenderedPageBreak/>
         <w:drawing>
@@ -4423,7 +4420,7 @@
                     <pic:cNvPicPr/>
                   </pic:nvPicPr>
                   <pic:blipFill>
-                    <a:blip r:embed="rId7">
+                    <a:blip r:embed="rId9">
                       <a:extLst>
                         <a:ext uri="{28A0092B-C50C-407E-A947-70E740481C1C}">
                           <a14:useLocalDpi xmlns:a14="http://schemas.microsoft.com/office/drawing/2010/main" val="0"/>
@@ -4449,9 +4446,433 @@
           </wp:inline>
         </w:drawing>
       </w:r>
+    </w:p>
+    <w:p>
+      <w:pPr>
+        <w:pStyle w:val="Heading2"/>
+      </w:pPr>
+      <w:r>
+        <w:lastRenderedPageBreak/>
+        <w:t>Sequence</w:t>
+      </w:r>
+      <w:r>
+        <w:t xml:space="preserve"> </w:t>
+      </w:r>
+      <w:r>
+        <w:t>D</w:t>
+      </w:r>
+      <w:r>
+        <w:t xml:space="preserve">iagrams </w:t>
+      </w:r>
+    </w:p>
+    <w:p/>
+    <w:p>
+      <w:r>
+        <w:rPr>
+          <w:noProof/>
+        </w:rPr>
+        <w:drawing>
+          <wp:inline distT="0" distB="0" distL="0" distR="0">
+            <wp:extent cx="5972810" cy="5196104"/>
+            <wp:effectExtent l="0" t="0" r="8890" b="5080"/>
+            <wp:docPr id="4" name="Picture 4" descr="C:\Users\Ankit\Documents\GitHub\project1team1\UML-Diagrams\openStore.jpg"/>
+            <wp:cNvGraphicFramePr>
+              <a:graphicFrameLocks xmlns:a="http://schemas.openxmlformats.org/drawingml/2006/main" noChangeAspect="1"/>
+            </wp:cNvGraphicFramePr>
+            <a:graphic xmlns:a="http://schemas.openxmlformats.org/drawingml/2006/main">
+              <a:graphicData uri="http://schemas.openxmlformats.org/drawingml/2006/picture">
+                <pic:pic xmlns:pic="http://schemas.openxmlformats.org/drawingml/2006/picture">
+                  <pic:nvPicPr>
+                    <pic:cNvPr id="0" name="Picture 1" descr="C:\Users\Ankit\Documents\GitHub\project1team1\UML-Diagrams\openStore.jpg"/>
+                    <pic:cNvPicPr>
+                      <a:picLocks noChangeAspect="1" noChangeArrowheads="1"/>
+                    </pic:cNvPicPr>
+                  </pic:nvPicPr>
+                  <pic:blipFill>
+                    <a:blip r:embed="rId10">
+                      <a:extLst>
+                        <a:ext uri="{28A0092B-C50C-407E-A947-70E740481C1C}">
+                          <a14:useLocalDpi xmlns:a14="http://schemas.microsoft.com/office/drawing/2010/main" val="0"/>
+                        </a:ext>
+                      </a:extLst>
+                    </a:blip>
+                    <a:srcRect/>
+                    <a:stretch>
+                      <a:fillRect/>
+                    </a:stretch>
+                  </pic:blipFill>
+                  <pic:spPr bwMode="auto">
+                    <a:xfrm>
+                      <a:off x="0" y="0"/>
+                      <a:ext cx="5972810" cy="5196104"/>
+                    </a:xfrm>
+                    <a:prstGeom prst="rect">
+                      <a:avLst/>
+                    </a:prstGeom>
+                    <a:noFill/>
+                    <a:ln>
+                      <a:noFill/>
+                    </a:ln>
+                  </pic:spPr>
+                </pic:pic>
+              </a:graphicData>
+            </a:graphic>
+          </wp:inline>
+        </w:drawing>
+      </w:r>
+    </w:p>
+    <w:p/>
+    <w:p/>
+    <w:p/>
+    <w:p/>
+    <w:p/>
+    <w:p/>
+    <w:p/>
+    <w:p/>
+    <w:p>
+      <w:r>
+        <w:rPr>
+          <w:noProof/>
+        </w:rPr>
+        <w:lastRenderedPageBreak/>
+        <w:drawing>
+          <wp:inline distT="0" distB="0" distL="0" distR="0">
+            <wp:extent cx="5972810" cy="5115298"/>
+            <wp:effectExtent l="0" t="0" r="8890" b="9525"/>
+            <wp:docPr id="5" name="Picture 5" descr="C:\Users\Ankit\Documents\GitHub\project1team1\UML-Diagrams\startsPost.jpg"/>
+            <wp:cNvGraphicFramePr>
+              <a:graphicFrameLocks xmlns:a="http://schemas.openxmlformats.org/drawingml/2006/main" noChangeAspect="1"/>
+            </wp:cNvGraphicFramePr>
+            <a:graphic xmlns:a="http://schemas.openxmlformats.org/drawingml/2006/main">
+              <a:graphicData uri="http://schemas.openxmlformats.org/drawingml/2006/picture">
+                <pic:pic xmlns:pic="http://schemas.openxmlformats.org/drawingml/2006/picture">
+                  <pic:nvPicPr>
+                    <pic:cNvPr id="0" name="Picture 2" descr="C:\Users\Ankit\Documents\GitHub\project1team1\UML-Diagrams\startsPost.jpg"/>
+                    <pic:cNvPicPr>
+                      <a:picLocks noChangeAspect="1" noChangeArrowheads="1"/>
+                    </pic:cNvPicPr>
+                  </pic:nvPicPr>
+                  <pic:blipFill>
+                    <a:blip r:embed="rId11">
+                      <a:extLst>
+                        <a:ext uri="{28A0092B-C50C-407E-A947-70E740481C1C}">
+                          <a14:useLocalDpi xmlns:a14="http://schemas.microsoft.com/office/drawing/2010/main" val="0"/>
+                        </a:ext>
+                      </a:extLst>
+                    </a:blip>
+                    <a:srcRect/>
+                    <a:stretch>
+                      <a:fillRect/>
+                    </a:stretch>
+                  </pic:blipFill>
+                  <pic:spPr bwMode="auto">
+                    <a:xfrm>
+                      <a:off x="0" y="0"/>
+                      <a:ext cx="5972810" cy="5115298"/>
+                    </a:xfrm>
+                    <a:prstGeom prst="rect">
+                      <a:avLst/>
+                    </a:prstGeom>
+                    <a:noFill/>
+                    <a:ln>
+                      <a:noFill/>
+                    </a:ln>
+                  </pic:spPr>
+                </pic:pic>
+              </a:graphicData>
+            </a:graphic>
+          </wp:inline>
+        </w:drawing>
+      </w:r>
+    </w:p>
+    <w:p/>
+    <w:p/>
+    <w:p/>
+    <w:p/>
+    <w:p/>
+    <w:p/>
+    <w:p/>
+    <w:p/>
+    <w:p/>
+    <w:p/>
+    <w:p>
+      <w:r>
+        <w:rPr>
+          <w:noProof/>
+        </w:rPr>
+        <w:lastRenderedPageBreak/>
+        <w:drawing>
+          <wp:inline distT="0" distB="0" distL="0" distR="0">
+            <wp:extent cx="5972810" cy="5139118"/>
+            <wp:effectExtent l="0" t="0" r="8890" b="4445"/>
+            <wp:docPr id="6" name="Picture 6" descr="C:\Users\Ankit\Documents\GitHub\project1team1\UML-Diagrams\manageCatalog.jpg"/>
+            <wp:cNvGraphicFramePr>
+              <a:graphicFrameLocks xmlns:a="http://schemas.openxmlformats.org/drawingml/2006/main" noChangeAspect="1"/>
+            </wp:cNvGraphicFramePr>
+            <a:graphic xmlns:a="http://schemas.openxmlformats.org/drawingml/2006/main">
+              <a:graphicData uri="http://schemas.openxmlformats.org/drawingml/2006/picture">
+                <pic:pic xmlns:pic="http://schemas.openxmlformats.org/drawingml/2006/picture">
+                  <pic:nvPicPr>
+                    <pic:cNvPr id="0" name="Picture 3" descr="C:\Users\Ankit\Documents\GitHub\project1team1\UML-Diagrams\manageCatalog.jpg"/>
+                    <pic:cNvPicPr>
+                      <a:picLocks noChangeAspect="1" noChangeArrowheads="1"/>
+                    </pic:cNvPicPr>
+                  </pic:nvPicPr>
+                  <pic:blipFill>
+                    <a:blip r:embed="rId12">
+                      <a:extLst>
+                        <a:ext uri="{28A0092B-C50C-407E-A947-70E740481C1C}">
+                          <a14:useLocalDpi xmlns:a14="http://schemas.microsoft.com/office/drawing/2010/main" val="0"/>
+                        </a:ext>
+                      </a:extLst>
+                    </a:blip>
+                    <a:srcRect/>
+                    <a:stretch>
+                      <a:fillRect/>
+                    </a:stretch>
+                  </pic:blipFill>
+                  <pic:spPr bwMode="auto">
+                    <a:xfrm>
+                      <a:off x="0" y="0"/>
+                      <a:ext cx="5972810" cy="5139118"/>
+                    </a:xfrm>
+                    <a:prstGeom prst="rect">
+                      <a:avLst/>
+                    </a:prstGeom>
+                    <a:noFill/>
+                    <a:ln>
+                      <a:noFill/>
+                    </a:ln>
+                  </pic:spPr>
+                </pic:pic>
+              </a:graphicData>
+            </a:graphic>
+          </wp:inline>
+        </w:drawing>
+      </w:r>
+    </w:p>
+    <w:p/>
+    <w:p/>
+    <w:p/>
+    <w:p/>
+    <w:p/>
+    <w:p/>
+    <w:p/>
+    <w:p/>
+    <w:p/>
+    <w:p/>
+    <w:p>
+      <w:r>
+        <w:rPr>
+          <w:noProof/>
+        </w:rPr>
+        <w:lastRenderedPageBreak/>
+        <w:drawing>
+          <wp:inline distT="0" distB="0" distL="0" distR="0">
+            <wp:extent cx="5972810" cy="5178041"/>
+            <wp:effectExtent l="0" t="0" r="8890" b="3810"/>
+            <wp:docPr id="7" name="Picture 7" descr="C:\Users\Ankit\Documents\GitHub\project1team1\UML-Diagrams\closeStore.jpg"/>
+            <wp:cNvGraphicFramePr>
+              <a:graphicFrameLocks xmlns:a="http://schemas.openxmlformats.org/drawingml/2006/main" noChangeAspect="1"/>
+            </wp:cNvGraphicFramePr>
+            <a:graphic xmlns:a="http://schemas.openxmlformats.org/drawingml/2006/main">
+              <a:graphicData uri="http://schemas.openxmlformats.org/drawingml/2006/picture">
+                <pic:pic xmlns:pic="http://schemas.openxmlformats.org/drawingml/2006/picture">
+                  <pic:nvPicPr>
+                    <pic:cNvPr id="0" name="Picture 4" descr="C:\Users\Ankit\Documents\GitHub\project1team1\UML-Diagrams\closeStore.jpg"/>
+                    <pic:cNvPicPr>
+                      <a:picLocks noChangeAspect="1" noChangeArrowheads="1"/>
+                    </pic:cNvPicPr>
+                  </pic:nvPicPr>
+                  <pic:blipFill>
+                    <a:blip r:embed="rId13">
+                      <a:extLst>
+                        <a:ext uri="{28A0092B-C50C-407E-A947-70E740481C1C}">
+                          <a14:useLocalDpi xmlns:a14="http://schemas.microsoft.com/office/drawing/2010/main" val="0"/>
+                        </a:ext>
+                      </a:extLst>
+                    </a:blip>
+                    <a:srcRect/>
+                    <a:stretch>
+                      <a:fillRect/>
+                    </a:stretch>
+                  </pic:blipFill>
+                  <pic:spPr bwMode="auto">
+                    <a:xfrm>
+                      <a:off x="0" y="0"/>
+                      <a:ext cx="5972810" cy="5178041"/>
+                    </a:xfrm>
+                    <a:prstGeom prst="rect">
+                      <a:avLst/>
+                    </a:prstGeom>
+                    <a:noFill/>
+                    <a:ln>
+                      <a:noFill/>
+                    </a:ln>
+                  </pic:spPr>
+                </pic:pic>
+              </a:graphicData>
+            </a:graphic>
+          </wp:inline>
+        </w:drawing>
+      </w:r>
+    </w:p>
+    <w:p/>
+    <w:p/>
+    <w:p/>
+    <w:p/>
+    <w:p/>
+    <w:p/>
+    <w:p/>
+    <w:p/>
+    <w:p/>
+    <w:p/>
+    <w:p>
+      <w:r>
+        <w:rPr>
+          <w:noProof/>
+        </w:rPr>
+        <w:lastRenderedPageBreak/>
+        <w:drawing>
+          <wp:inline distT="0" distB="0" distL="0" distR="0">
+            <wp:extent cx="5972516" cy="5457825"/>
+            <wp:effectExtent l="0" t="0" r="9525" b="0"/>
+            <wp:docPr id="9" name="Picture 9" descr="C:\Users\Ankit\Desktop\Untitled.png"/>
+            <wp:cNvGraphicFramePr>
+              <a:graphicFrameLocks xmlns:a="http://schemas.openxmlformats.org/drawingml/2006/main" noChangeAspect="1"/>
+            </wp:cNvGraphicFramePr>
+            <a:graphic xmlns:a="http://schemas.openxmlformats.org/drawingml/2006/main">
+              <a:graphicData uri="http://schemas.openxmlformats.org/drawingml/2006/picture">
+                <pic:pic xmlns:pic="http://schemas.openxmlformats.org/drawingml/2006/picture">
+                  <pic:nvPicPr>
+                    <pic:cNvPr id="0" name="Picture 6" descr="C:\Users\Ankit\Desktop\Untitled.png"/>
+                    <pic:cNvPicPr>
+                      <a:picLocks noChangeAspect="1" noChangeArrowheads="1"/>
+                    </pic:cNvPicPr>
+                  </pic:nvPicPr>
+                  <pic:blipFill>
+                    <a:blip r:embed="rId14">
+                      <a:extLst>
+                        <a:ext uri="{28A0092B-C50C-407E-A947-70E740481C1C}">
+                          <a14:useLocalDpi xmlns:a14="http://schemas.microsoft.com/office/drawing/2010/main" val="0"/>
+                        </a:ext>
+                      </a:extLst>
+                    </a:blip>
+                    <a:srcRect/>
+                    <a:stretch>
+                      <a:fillRect/>
+                    </a:stretch>
+                  </pic:blipFill>
+                  <pic:spPr bwMode="auto">
+                    <a:xfrm>
+                      <a:off x="0" y="0"/>
+                      <a:ext cx="5985098" cy="5469322"/>
+                    </a:xfrm>
+                    <a:prstGeom prst="rect">
+                      <a:avLst/>
+                    </a:prstGeom>
+                    <a:noFill/>
+                    <a:ln>
+                      <a:noFill/>
+                    </a:ln>
+                  </pic:spPr>
+                </pic:pic>
+              </a:graphicData>
+            </a:graphic>
+          </wp:inline>
+        </w:drawing>
+      </w:r>
+    </w:p>
+    <w:p/>
+    <w:p/>
+    <w:p/>
+    <w:p/>
+    <w:p/>
+    <w:p/>
+    <w:p/>
+    <w:p/>
+    <w:p/>
+    <w:p>
+      <w:r>
+        <w:rPr>
+          <w:noProof/>
+        </w:rPr>
+        <w:lastRenderedPageBreak/>
+        <w:drawing>
+          <wp:inline distT="0" distB="0" distL="0" distR="0" wp14:anchorId="17E399CE" wp14:editId="119032EE">
+            <wp:extent cx="5972323" cy="5076825"/>
+            <wp:effectExtent l="0" t="0" r="9525" b="0"/>
+            <wp:docPr id="8" name="Picture 8" descr="C:\Users\Ankit\Desktop\checkoutl.jpg"/>
+            <wp:cNvGraphicFramePr>
+              <a:graphicFrameLocks xmlns:a="http://schemas.openxmlformats.org/drawingml/2006/main" noChangeAspect="1"/>
+            </wp:cNvGraphicFramePr>
+            <a:graphic xmlns:a="http://schemas.openxmlformats.org/drawingml/2006/main">
+              <a:graphicData uri="http://schemas.openxmlformats.org/drawingml/2006/picture">
+                <pic:pic xmlns:pic="http://schemas.openxmlformats.org/drawingml/2006/picture">
+                  <pic:nvPicPr>
+                    <pic:cNvPr id="0" name="Picture 5" descr="C:\Users\Ankit\Desktop\checkoutl.jpg"/>
+                    <pic:cNvPicPr>
+                      <a:picLocks noChangeAspect="1" noChangeArrowheads="1"/>
+                    </pic:cNvPicPr>
+                  </pic:nvPicPr>
+                  <pic:blipFill>
+                    <a:blip r:embed="rId15">
+                      <a:extLst>
+                        <a:ext uri="{28A0092B-C50C-407E-A947-70E740481C1C}">
+                          <a14:useLocalDpi xmlns:a14="http://schemas.microsoft.com/office/drawing/2010/main" val="0"/>
+                        </a:ext>
+                      </a:extLst>
+                    </a:blip>
+                    <a:srcRect/>
+                    <a:stretch>
+                      <a:fillRect/>
+                    </a:stretch>
+                  </pic:blipFill>
+                  <pic:spPr bwMode="auto">
+                    <a:xfrm>
+                      <a:off x="0" y="0"/>
+                      <a:ext cx="5976658" cy="5080510"/>
+                    </a:xfrm>
+                    <a:prstGeom prst="rect">
+                      <a:avLst/>
+                    </a:prstGeom>
+                    <a:noFill/>
+                    <a:ln>
+                      <a:noFill/>
+                    </a:ln>
+                  </pic:spPr>
+                </pic:pic>
+              </a:graphicData>
+            </a:graphic>
+          </wp:inline>
+        </w:drawing>
+      </w:r>
+    </w:p>
+    <w:p/>
+    <w:p/>
+    <w:p/>
+    <w:p/>
+    <w:p/>
+    <w:p>
       <w:bookmarkStart w:id="0" w:name="_GoBack"/>
       <w:bookmarkEnd w:id="0"/>
     </w:p>
+    <w:p/>
+    <w:p/>
+    <w:p/>
+    <w:p/>
+    <w:p/>
+    <w:p/>
+    <w:p/>
+    <w:p/>
+    <w:p/>
+    <w:p/>
+    <w:p/>
+    <w:p/>
+    <w:p/>
+    <w:p/>
+    <w:p/>
+    <w:p/>
     <w:sectPr>
       <w:pgSz w:w="12240" w:h="15840"/>
       <w:pgMar w:top="1417" w:right="1417" w:bottom="1417" w:left="1417" w:header="708" w:footer="708" w:gutter="0"/>
@@ -4462,8 +4883,58 @@
 </w:document>
 </file>
 
+<file path=word/endnotes.xml><?xml version="1.0" encoding="utf-8"?>
+<w:endnotes xmlns:wpc="http://schemas.microsoft.com/office/word/2010/wordprocessingCanvas" xmlns:mc="http://schemas.openxmlformats.org/markup-compatibility/2006" xmlns:o="urn:schemas-microsoft-com:office:office" xmlns:r="http://schemas.openxmlformats.org/officeDocument/2006/relationships" xmlns:m="http://schemas.openxmlformats.org/officeDocument/2006/math" xmlns:v="urn:schemas-microsoft-com:vml" xmlns:wp14="http://schemas.microsoft.com/office/word/2010/wordprocessingDrawing" xmlns:wp="http://schemas.openxmlformats.org/drawingml/2006/wordprocessingDrawing" xmlns:w10="urn:schemas-microsoft-com:office:word" xmlns:w="http://schemas.openxmlformats.org/wordprocessingml/2006/main" xmlns:w14="http://schemas.microsoft.com/office/word/2010/wordml" xmlns:w15="http://schemas.microsoft.com/office/word/2012/wordml" xmlns:wpg="http://schemas.microsoft.com/office/word/2010/wordprocessingGroup" xmlns:wpi="http://schemas.microsoft.com/office/word/2010/wordprocessingInk" xmlns:wne="http://schemas.microsoft.com/office/word/2006/wordml" xmlns:wps="http://schemas.microsoft.com/office/word/2010/wordprocessingShape" mc:Ignorable="w14 w15 wp14">
+  <w:endnote w:type="separator" w:id="-1">
+    <w:p>
+      <w:pPr>
+        <w:spacing w:after="0" w:line="240" w:lineRule="auto"/>
+      </w:pPr>
+      <w:r>
+        <w:separator/>
+      </w:r>
+    </w:p>
+  </w:endnote>
+  <w:endnote w:type="continuationSeparator" w:id="0">
+    <w:p>
+      <w:pPr>
+        <w:spacing w:after="0" w:line="240" w:lineRule="auto"/>
+      </w:pPr>
+      <w:r>
+        <w:continuationSeparator/>
+      </w:r>
+    </w:p>
+  </w:endnote>
+</w:endnotes>
+</file>
+
+<file path=word/footnotes.xml><?xml version="1.0" encoding="utf-8"?>
+<w:footnotes xmlns:wpc="http://schemas.microsoft.com/office/word/2010/wordprocessingCanvas" xmlns:mc="http://schemas.openxmlformats.org/markup-compatibility/2006" xmlns:o="urn:schemas-microsoft-com:office:office" xmlns:r="http://schemas.openxmlformats.org/officeDocument/2006/relationships" xmlns:m="http://schemas.openxmlformats.org/officeDocument/2006/math" xmlns:v="urn:schemas-microsoft-com:vml" xmlns:wp14="http://schemas.microsoft.com/office/word/2010/wordprocessingDrawing" xmlns:wp="http://schemas.openxmlformats.org/drawingml/2006/wordprocessingDrawing" xmlns:w10="urn:schemas-microsoft-com:office:word" xmlns:w="http://schemas.openxmlformats.org/wordprocessingml/2006/main" xmlns:w14="http://schemas.microsoft.com/office/word/2010/wordml" xmlns:w15="http://schemas.microsoft.com/office/word/2012/wordml" xmlns:wpg="http://schemas.microsoft.com/office/word/2010/wordprocessingGroup" xmlns:wpi="http://schemas.microsoft.com/office/word/2010/wordprocessingInk" xmlns:wne="http://schemas.microsoft.com/office/word/2006/wordml" xmlns:wps="http://schemas.microsoft.com/office/word/2010/wordprocessingShape" mc:Ignorable="w14 w15 wp14">
+  <w:footnote w:type="separator" w:id="-1">
+    <w:p>
+      <w:pPr>
+        <w:spacing w:after="0" w:line="240" w:lineRule="auto"/>
+      </w:pPr>
+      <w:r>
+        <w:separator/>
+      </w:r>
+    </w:p>
+  </w:footnote>
+  <w:footnote w:type="continuationSeparator" w:id="0">
+    <w:p>
+      <w:pPr>
+        <w:spacing w:after="0" w:line="240" w:lineRule="auto"/>
+      </w:pPr>
+      <w:r>
+        <w:continuationSeparator/>
+      </w:r>
+    </w:p>
+  </w:footnote>
+</w:footnotes>
+</file>
+
 <file path=word/numbering.xml><?xml version="1.0" encoding="utf-8"?>
-<w:numbering xmlns:wpc="http://schemas.microsoft.com/office/word/2010/wordprocessingCanvas" xmlns:cx="http://schemas.microsoft.com/office/drawing/2014/chartex" xmlns:cx1="http://schemas.microsoft.com/office/drawing/2015/9/8/chartex" xmlns:mc="http://schemas.openxmlformats.org/markup-compatibility/2006" xmlns:o="urn:schemas-microsoft-com:office:office" xmlns:r="http://schemas.openxmlformats.org/officeDocument/2006/relationships" xmlns:m="http://schemas.openxmlformats.org/officeDocument/2006/math" xmlns:v="urn:schemas-microsoft-com:vml" xmlns:wp14="http://schemas.microsoft.com/office/word/2010/wordprocessingDrawing" xmlns:wp="http://schemas.openxmlformats.org/drawingml/2006/wordprocessingDrawing" xmlns:w10="urn:schemas-microsoft-com:office:word" xmlns:w="http://schemas.openxmlformats.org/wordprocessingml/2006/main" xmlns:w14="http://schemas.microsoft.com/office/word/2010/wordml" xmlns:w15="http://schemas.microsoft.com/office/word/2012/wordml" xmlns:w16se="http://schemas.microsoft.com/office/word/2015/wordml/symex" xmlns:wpg="http://schemas.microsoft.com/office/word/2010/wordprocessingGroup" xmlns:wpi="http://schemas.microsoft.com/office/word/2010/wordprocessingInk" xmlns:wne="http://schemas.microsoft.com/office/word/2006/wordml" xmlns:wps="http://schemas.microsoft.com/office/word/2010/wordprocessingShape" mc:Ignorable="w14 w15 w16se wp14">
+<w:numbering xmlns:wpc="http://schemas.microsoft.com/office/word/2010/wordprocessingCanvas" xmlns:mc="http://schemas.openxmlformats.org/markup-compatibility/2006" xmlns:o="urn:schemas-microsoft-com:office:office" xmlns:r="http://schemas.openxmlformats.org/officeDocument/2006/relationships" xmlns:m="http://schemas.openxmlformats.org/officeDocument/2006/math" xmlns:v="urn:schemas-microsoft-com:vml" xmlns:wp14="http://schemas.microsoft.com/office/word/2010/wordprocessingDrawing" xmlns:wp="http://schemas.openxmlformats.org/drawingml/2006/wordprocessingDrawing" xmlns:w10="urn:schemas-microsoft-com:office:word" xmlns:w="http://schemas.openxmlformats.org/wordprocessingml/2006/main" xmlns:w14="http://schemas.microsoft.com/office/word/2010/wordml" xmlns:w15="http://schemas.microsoft.com/office/word/2012/wordml" xmlns:wpg="http://schemas.microsoft.com/office/word/2010/wordprocessingGroup" xmlns:wpi="http://schemas.microsoft.com/office/word/2010/wordprocessingInk" xmlns:wne="http://schemas.microsoft.com/office/word/2006/wordml" xmlns:wps="http://schemas.microsoft.com/office/word/2010/wordprocessingShape" mc:Ignorable="w14 w15 wp14">
   <w:abstractNum w:abstractNumId="0" w15:restartNumberingAfterBreak="0">
     <w:nsid w:val="07237596"/>
     <w:multiLevelType w:val="hybridMultilevel"/>
@@ -6145,7 +6616,7 @@
 </file>
 
 <file path=word/styles.xml><?xml version="1.0" encoding="utf-8"?>
-<w:styles xmlns:mc="http://schemas.openxmlformats.org/markup-compatibility/2006" xmlns:r="http://schemas.openxmlformats.org/officeDocument/2006/relationships" xmlns:w="http://schemas.openxmlformats.org/wordprocessingml/2006/main" xmlns:w14="http://schemas.microsoft.com/office/word/2010/wordml" xmlns:w15="http://schemas.microsoft.com/office/word/2012/wordml" xmlns:w16se="http://schemas.microsoft.com/office/word/2015/wordml/symex" mc:Ignorable="w14 w15 w16se">
+<w:styles xmlns:mc="http://schemas.openxmlformats.org/markup-compatibility/2006" xmlns:r="http://schemas.openxmlformats.org/officeDocument/2006/relationships" xmlns:w="http://schemas.openxmlformats.org/wordprocessingml/2006/main" xmlns:w14="http://schemas.microsoft.com/office/word/2010/wordml" xmlns:w15="http://schemas.microsoft.com/office/word/2012/wordml" mc:Ignorable="w14 w15">
   <w:docDefaults>
     <w:rPrDefault>
       <w:rPr>
@@ -6543,11 +7014,11 @@
       <w:sz w:val="24"/>
     </w:rPr>
   </w:style>
-  <w:style w:type="paragraph" w:styleId="Overskrift1">
+  <w:style w:type="paragraph" w:styleId="Heading1">
     <w:name w:val="heading 1"/>
     <w:basedOn w:val="Normal"/>
     <w:next w:val="Normal"/>
-    <w:link w:val="Overskrift1Tegn"/>
+    <w:link w:val="Heading1Char"/>
     <w:uiPriority w:val="9"/>
     <w:qFormat/>
     <w:rsid w:val="008F6951"/>
@@ -6564,11 +7035,11 @@
       <w:szCs w:val="32"/>
     </w:rPr>
   </w:style>
-  <w:style w:type="paragraph" w:styleId="Overskrift2">
+  <w:style w:type="paragraph" w:styleId="Heading2">
     <w:name w:val="heading 2"/>
     <w:basedOn w:val="Normal"/>
     <w:next w:val="Normal"/>
-    <w:link w:val="Overskrift2Tegn"/>
+    <w:link w:val="Heading2Char"/>
     <w:uiPriority w:val="9"/>
     <w:unhideWhenUsed/>
     <w:qFormat/>
@@ -6586,11 +7057,11 @@
       <w:szCs w:val="26"/>
     </w:rPr>
   </w:style>
-  <w:style w:type="paragraph" w:styleId="Overskrift3">
+  <w:style w:type="paragraph" w:styleId="Heading3">
     <w:name w:val="heading 3"/>
     <w:basedOn w:val="Normal"/>
     <w:next w:val="Normal"/>
-    <w:link w:val="Overskrift3Tegn"/>
+    <w:link w:val="Heading3Char"/>
     <w:uiPriority w:val="9"/>
     <w:unhideWhenUsed/>
     <w:qFormat/>
@@ -6607,13 +7078,13 @@
       <w:szCs w:val="24"/>
     </w:rPr>
   </w:style>
-  <w:style w:type="character" w:default="1" w:styleId="Standardskriftforavsnitt">
+  <w:style w:type="character" w:default="1" w:styleId="DefaultParagraphFont">
     <w:name w:val="Default Paragraph Font"/>
     <w:uiPriority w:val="1"/>
     <w:semiHidden/>
     <w:unhideWhenUsed/>
   </w:style>
-  <w:style w:type="table" w:default="1" w:styleId="Vanligtabell">
+  <w:style w:type="table" w:default="1" w:styleId="TableNormal">
     <w:name w:val="Normal Table"/>
     <w:uiPriority w:val="99"/>
     <w:semiHidden/>
@@ -6628,17 +7099,17 @@
       </w:tblCellMar>
     </w:tblPr>
   </w:style>
-  <w:style w:type="numbering" w:default="1" w:styleId="Ingenliste">
+  <w:style w:type="numbering" w:default="1" w:styleId="NoList">
     <w:name w:val="No List"/>
     <w:uiPriority w:val="99"/>
     <w:semiHidden/>
     <w:unhideWhenUsed/>
   </w:style>
-  <w:style w:type="paragraph" w:styleId="Tittel">
+  <w:style w:type="paragraph" w:styleId="Title">
     <w:name w:val="Title"/>
     <w:basedOn w:val="Normal"/>
     <w:next w:val="Normal"/>
-    <w:link w:val="TittelTegn"/>
+    <w:link w:val="TitleChar"/>
     <w:uiPriority w:val="10"/>
     <w:qFormat/>
     <w:rsid w:val="008F6951"/>
@@ -6654,10 +7125,10 @@
       <w:szCs w:val="56"/>
     </w:rPr>
   </w:style>
-  <w:style w:type="character" w:customStyle="1" w:styleId="TittelTegn">
-    <w:name w:val="Tittel Tegn"/>
-    <w:basedOn w:val="Standardskriftforavsnitt"/>
-    <w:link w:val="Tittel"/>
+  <w:style w:type="character" w:customStyle="1" w:styleId="TitleChar">
+    <w:name w:val="Title Char"/>
+    <w:basedOn w:val="DefaultParagraphFont"/>
+    <w:link w:val="Title"/>
     <w:uiPriority w:val="10"/>
     <w:rsid w:val="008F6951"/>
     <w:rPr>
@@ -6668,10 +7139,10 @@
       <w:szCs w:val="56"/>
     </w:rPr>
   </w:style>
-  <w:style w:type="character" w:customStyle="1" w:styleId="Overskrift1Tegn">
-    <w:name w:val="Overskrift 1 Tegn"/>
-    <w:basedOn w:val="Standardskriftforavsnitt"/>
-    <w:link w:val="Overskrift1"/>
+  <w:style w:type="character" w:customStyle="1" w:styleId="Heading1Char">
+    <w:name w:val="Heading 1 Char"/>
+    <w:basedOn w:val="DefaultParagraphFont"/>
+    <w:link w:val="Heading1"/>
     <w:uiPriority w:val="9"/>
     <w:rsid w:val="008F6951"/>
     <w:rPr>
@@ -6681,7 +7152,7 @@
       <w:szCs w:val="32"/>
     </w:rPr>
   </w:style>
-  <w:style w:type="paragraph" w:styleId="Listeavsnitt">
+  <w:style w:type="paragraph" w:styleId="ListParagraph">
     <w:name w:val="List Paragraph"/>
     <w:basedOn w:val="Normal"/>
     <w:uiPriority w:val="34"/>
@@ -6692,10 +7163,10 @@
       <w:contextualSpacing/>
     </w:pPr>
   </w:style>
-  <w:style w:type="character" w:customStyle="1" w:styleId="Overskrift2Tegn">
-    <w:name w:val="Overskrift 2 Tegn"/>
-    <w:basedOn w:val="Standardskriftforavsnitt"/>
-    <w:link w:val="Overskrift2"/>
+  <w:style w:type="character" w:customStyle="1" w:styleId="Heading2Char">
+    <w:name w:val="Heading 2 Char"/>
+    <w:basedOn w:val="DefaultParagraphFont"/>
+    <w:link w:val="Heading2"/>
     <w:uiPriority w:val="9"/>
     <w:rsid w:val="006401C2"/>
     <w:rPr>
@@ -6705,10 +7176,10 @@
       <w:szCs w:val="26"/>
     </w:rPr>
   </w:style>
-  <w:style w:type="character" w:customStyle="1" w:styleId="Overskrift3Tegn">
-    <w:name w:val="Overskrift 3 Tegn"/>
-    <w:basedOn w:val="Standardskriftforavsnitt"/>
-    <w:link w:val="Overskrift3"/>
+  <w:style w:type="character" w:customStyle="1" w:styleId="Heading3Char">
+    <w:name w:val="Heading 3 Char"/>
+    <w:basedOn w:val="DefaultParagraphFont"/>
+    <w:link w:val="Heading3"/>
     <w:uiPriority w:val="9"/>
     <w:rsid w:val="0025058D"/>
     <w:rPr>
@@ -6732,6 +7203,58 @@
       <w:rFonts w:ascii="Liberation Serif" w:eastAsia="Droid Sans Fallback" w:hAnsi="Liberation Serif" w:cs="FreeSans"/>
       <w:szCs w:val="24"/>
       <w:lang w:eastAsia="zh-CN" w:bidi="hi-IN"/>
+    </w:rPr>
+  </w:style>
+  <w:style w:type="paragraph" w:styleId="Header">
+    <w:name w:val="header"/>
+    <w:basedOn w:val="Normal"/>
+    <w:link w:val="HeaderChar"/>
+    <w:uiPriority w:val="99"/>
+    <w:unhideWhenUsed/>
+    <w:rsid w:val="00056810"/>
+    <w:pPr>
+      <w:tabs>
+        <w:tab w:val="center" w:pos="4680"/>
+        <w:tab w:val="right" w:pos="9360"/>
+      </w:tabs>
+      <w:spacing w:after="0" w:line="240" w:lineRule="auto"/>
+    </w:pPr>
+  </w:style>
+  <w:style w:type="character" w:customStyle="1" w:styleId="HeaderChar">
+    <w:name w:val="Header Char"/>
+    <w:basedOn w:val="DefaultParagraphFont"/>
+    <w:link w:val="Header"/>
+    <w:uiPriority w:val="99"/>
+    <w:rsid w:val="00056810"/>
+    <w:rPr>
+      <w:rFonts w:ascii="Times New Roman" w:hAnsi="Times New Roman"/>
+      <w:sz w:val="24"/>
+    </w:rPr>
+  </w:style>
+  <w:style w:type="paragraph" w:styleId="Footer">
+    <w:name w:val="footer"/>
+    <w:basedOn w:val="Normal"/>
+    <w:link w:val="FooterChar"/>
+    <w:uiPriority w:val="99"/>
+    <w:unhideWhenUsed/>
+    <w:rsid w:val="00056810"/>
+    <w:pPr>
+      <w:tabs>
+        <w:tab w:val="center" w:pos="4680"/>
+        <w:tab w:val="right" w:pos="9360"/>
+      </w:tabs>
+      <w:spacing w:after="0" w:line="240" w:lineRule="auto"/>
+    </w:pPr>
+  </w:style>
+  <w:style w:type="character" w:customStyle="1" w:styleId="FooterChar">
+    <w:name w:val="Footer Char"/>
+    <w:basedOn w:val="DefaultParagraphFont"/>
+    <w:link w:val="Footer"/>
+    <w:uiPriority w:val="99"/>
+    <w:rsid w:val="00056810"/>
+    <w:rPr>
+      <w:rFonts w:ascii="Times New Roman" w:hAnsi="Times New Roman"/>
+      <w:sz w:val="24"/>
     </w:rPr>
   </w:style>
 </w:styles>

</xml_diff>